<commit_message>
Opdate VeTPr01 and VeTPr02
</commit_message>
<xml_diff>
--- a/Technical_Documentation/Test documentation/VeTPr01.docx
+++ b/Technical_Documentation/Test documentation/VeTPr01.docx
@@ -41,7 +41,7 @@
         <w:jc w:val="center"/>
         <w:rPr>
           <w:rFonts w:ascii="Arial" w:eastAsia="Times New Roman" w:hAnsi="Arial" w:cs="Arial"/>
-          <w:color w:val="000000"/>
+          <w:color w:val="385623" w:themeColor="accent6" w:themeShade="80"/>
           <w:lang w:val="en-US" w:eastAsia="da-DK"/>
         </w:rPr>
       </w:pPr>
@@ -157,7 +157,15 @@
           <w:color w:val="666666"/>
           <w:lang w:val="en-US" w:eastAsia="da-DK"/>
         </w:rPr>
-        <w:t>1.0</w:t>
+        <w:t>1.</w:t>
+      </w:r>
+      <w:r>
+        <w:rPr>
+          <w:rFonts w:ascii="Arial" w:eastAsia="Times New Roman" w:hAnsi="Arial" w:cs="Arial"/>
+          <w:color w:val="385623" w:themeColor="accent6" w:themeShade="80"/>
+          <w:lang w:val="en-US" w:eastAsia="da-DK"/>
+        </w:rPr>
+        <w:t>1</w:t>
       </w:r>
     </w:p>
     <w:p>
@@ -177,7 +185,7 @@
         <w:jc w:val="center"/>
         <w:rPr>
           <w:rFonts w:ascii="Arial" w:eastAsia="Times New Roman" w:hAnsi="Arial" w:cs="Arial"/>
-          <w:color w:val="000000"/>
+          <w:color w:val="385623" w:themeColor="accent6" w:themeShade="80"/>
           <w:lang w:val="en-US" w:eastAsia="da-DK"/>
         </w:rPr>
       </w:pPr>
@@ -194,10 +202,10 @@
       <w:r>
         <w:rPr>
           <w:rFonts w:ascii="Arial" w:eastAsia="Times New Roman" w:hAnsi="Arial" w:cs="Arial"/>
-          <w:color w:val="666666"/>
-          <w:lang w:val="en-US" w:eastAsia="da-DK"/>
-        </w:rPr>
-        <w:t>Sigrid Stang</w:t>
+          <w:color w:val="385623" w:themeColor="accent6" w:themeShade="80"/>
+          <w:lang w:val="en-US" w:eastAsia="da-DK"/>
+        </w:rPr>
+        <w:t>Emma Elbo</w:t>
       </w:r>
     </w:p>
     <w:p>
@@ -226,7 +234,31 @@
           <w:color w:val="666666"/>
           <w:lang w:val="en-US" w:eastAsia="da-DK"/>
         </w:rPr>
-        <w:t xml:space="preserve"> Sofie Bjørn, Emma Elbo &amp; Amalie Koch</w:t>
+        <w:t xml:space="preserve"> Sofie Bjørn, </w:t>
+      </w:r>
+      <w:r>
+        <w:rPr>
+          <w:rFonts w:ascii="Arial" w:eastAsia="Times New Roman" w:hAnsi="Arial" w:cs="Arial"/>
+          <w:color w:val="385623" w:themeColor="accent6" w:themeShade="80"/>
+          <w:lang w:val="en-US" w:eastAsia="da-DK"/>
+        </w:rPr>
+        <w:t>Sigrid Stang</w:t>
+      </w:r>
+      <w:r>
+        <w:rPr>
+          <w:rFonts w:ascii="Arial" w:eastAsia="Times New Roman" w:hAnsi="Arial" w:cs="Arial"/>
+          <w:color w:val="385623" w:themeColor="accent6" w:themeShade="80"/>
+          <w:lang w:val="en-US" w:eastAsia="da-DK"/>
+        </w:rPr>
+        <w:t xml:space="preserve"> </w:t>
+      </w:r>
+      <w:r>
+        <w:rPr>
+          <w:rFonts w:ascii="Arial" w:eastAsia="Times New Roman" w:hAnsi="Arial" w:cs="Arial"/>
+          <w:color w:val="666666"/>
+          <w:lang w:val="en-US" w:eastAsia="da-DK"/>
+        </w:rPr>
+        <w:t>&amp; Amalie Koch</w:t>
       </w:r>
       <w:r>
         <w:rPr>
@@ -745,16 +777,16 @@
             <w:pPr>
               <w:rPr>
                 <w:rFonts w:ascii="Arial" w:eastAsia="Times New Roman" w:hAnsi="Arial" w:cs="Arial"/>
-                <w:color w:val="000000" w:themeColor="text1"/>
-                <w:sz w:val="22"/>
-                <w:szCs w:val="22"/>
-                <w:lang w:val="en-US" w:eastAsia="da-DK"/>
-              </w:rPr>
-            </w:pPr>
-            <w:r>
-              <w:rPr>
-                <w:rFonts w:ascii="Arial" w:eastAsia="Times New Roman" w:hAnsi="Arial" w:cs="Arial"/>
-                <w:color w:val="000000" w:themeColor="text1"/>
+                <w:color w:val="385623" w:themeColor="accent6" w:themeShade="80"/>
+                <w:sz w:val="22"/>
+                <w:szCs w:val="22"/>
+                <w:lang w:val="en-US" w:eastAsia="da-DK"/>
+              </w:rPr>
+            </w:pPr>
+            <w:r>
+              <w:rPr>
+                <w:rFonts w:ascii="Arial" w:eastAsia="Times New Roman" w:hAnsi="Arial" w:cs="Arial"/>
+                <w:color w:val="385623" w:themeColor="accent6" w:themeShade="80"/>
                 <w:sz w:val="22"/>
                 <w:szCs w:val="22"/>
                 <w:lang w:val="en-US" w:eastAsia="da-DK"/>
@@ -783,16 +815,16 @@
             <w:pPr>
               <w:rPr>
                 <w:rFonts w:ascii="Arial" w:eastAsia="Times New Roman" w:hAnsi="Arial" w:cs="Arial"/>
-                <w:color w:val="000000" w:themeColor="text1"/>
-                <w:sz w:val="22"/>
-                <w:szCs w:val="22"/>
-                <w:lang w:val="en-US" w:eastAsia="da-DK"/>
-              </w:rPr>
-            </w:pPr>
-            <w:r>
-              <w:rPr>
-                <w:rFonts w:ascii="Arial" w:eastAsia="Times New Roman" w:hAnsi="Arial" w:cs="Arial"/>
-                <w:color w:val="000000" w:themeColor="text1"/>
+                <w:color w:val="385623" w:themeColor="accent6" w:themeShade="80"/>
+                <w:sz w:val="22"/>
+                <w:szCs w:val="22"/>
+                <w:lang w:val="en-US" w:eastAsia="da-DK"/>
+              </w:rPr>
+            </w:pPr>
+            <w:r>
+              <w:rPr>
+                <w:rFonts w:ascii="Arial" w:eastAsia="Times New Roman" w:hAnsi="Arial" w:cs="Arial"/>
+                <w:color w:val="385623" w:themeColor="accent6" w:themeShade="80"/>
                 <w:sz w:val="22"/>
                 <w:szCs w:val="22"/>
                 <w:lang w:val="en-US" w:eastAsia="da-DK"/>
@@ -821,14 +853,14 @@
             <w:pPr>
               <w:rPr>
                 <w:rFonts w:ascii="Arial" w:eastAsia="Times New Roman" w:hAnsi="Arial" w:cs="Arial"/>
-                <w:color w:val="000000" w:themeColor="text1"/>
-                <w:lang w:val="en-US" w:eastAsia="da-DK"/>
-              </w:rPr>
-            </w:pPr>
-            <w:r>
-              <w:rPr>
-                <w:rFonts w:ascii="Arial" w:eastAsia="Times New Roman" w:hAnsi="Arial" w:cs="Arial"/>
-                <w:color w:val="000000" w:themeColor="text1"/>
+                <w:color w:val="385623" w:themeColor="accent6" w:themeShade="80"/>
+                <w:lang w:val="en-US" w:eastAsia="da-DK"/>
+              </w:rPr>
+            </w:pPr>
+            <w:r>
+              <w:rPr>
+                <w:rFonts w:ascii="Arial" w:eastAsia="Times New Roman" w:hAnsi="Arial" w:cs="Arial"/>
+                <w:color w:val="385623" w:themeColor="accent6" w:themeShade="80"/>
                 <w:lang w:val="en-US" w:eastAsia="da-DK"/>
               </w:rPr>
               <w:t>03-05-2021</w:t>
@@ -855,14 +887,14 @@
             <w:pPr>
               <w:rPr>
                 <w:rFonts w:ascii="Arial" w:eastAsia="Times New Roman" w:hAnsi="Arial" w:cs="Arial"/>
-                <w:color w:val="000000" w:themeColor="text1"/>
-                <w:lang w:val="en-US" w:eastAsia="da-DK"/>
-              </w:rPr>
-            </w:pPr>
-            <w:r>
-              <w:rPr>
-                <w:rFonts w:ascii="Arial" w:eastAsia="Times New Roman" w:hAnsi="Arial" w:cs="Arial"/>
-                <w:color w:val="000000" w:themeColor="text1"/>
+                <w:color w:val="385623" w:themeColor="accent6" w:themeShade="80"/>
+                <w:lang w:val="en-US" w:eastAsia="da-DK"/>
+              </w:rPr>
+            </w:pPr>
+            <w:r>
+              <w:rPr>
+                <w:rFonts w:ascii="Arial" w:eastAsia="Times New Roman" w:hAnsi="Arial" w:cs="Arial"/>
+                <w:color w:val="385623" w:themeColor="accent6" w:themeShade="80"/>
                 <w:lang w:val="en-US" w:eastAsia="da-DK"/>
               </w:rPr>
               <w:t>Mindre rettelser (med grøn)</w:t>
@@ -1660,19 +1692,49 @@
             <w:pPr>
               <w:rPr>
                 <w:rFonts w:ascii="Calibri" w:eastAsia="Times New Roman" w:hAnsi="Calibri" w:cs="Calibri"/>
-                <w:color w:val="000000"/>
-                <w:lang w:val="en-US" w:eastAsia="da-DK"/>
-              </w:rPr>
-            </w:pPr>
-            <w:r>
-              <w:rPr>
-                <w:rFonts w:ascii="Arial" w:eastAsia="Times New Roman" w:hAnsi="Arial" w:cs="Arial"/>
-                <w:color w:val="000000"/>
-                <w:sz w:val="22"/>
-                <w:szCs w:val="22"/>
-                <w:lang w:val="en-US" w:eastAsia="da-DK"/>
-              </w:rPr>
-              <w:t>The four different functionalities “login”, “search patient”, “estimate effectiveness score” and “report effect” are working.</w:t>
+                <w:color w:val="385623" w:themeColor="accent6" w:themeShade="80"/>
+                <w:lang w:val="en-US" w:eastAsia="da-DK"/>
+              </w:rPr>
+            </w:pPr>
+            <w:r>
+              <w:rPr>
+                <w:rFonts w:ascii="Arial" w:eastAsia="Times New Roman" w:hAnsi="Arial" w:cs="Arial"/>
+                <w:color w:val="000000"/>
+                <w:sz w:val="22"/>
+                <w:szCs w:val="22"/>
+                <w:lang w:val="en-US" w:eastAsia="da-DK"/>
+              </w:rPr>
+              <w:t>The four different functionalities “login”, “search patient”, “estimate effectiveness score” and “report effect” are working</w:t>
+            </w:r>
+            <w:r>
+              <w:rPr>
+                <w:rFonts w:ascii="Arial" w:eastAsia="Times New Roman" w:hAnsi="Arial" w:cs="Arial"/>
+                <w:color w:val="000000"/>
+                <w:sz w:val="22"/>
+                <w:szCs w:val="22"/>
+                <w:lang w:val="en-US" w:eastAsia="da-DK"/>
+              </w:rPr>
+              <w:t xml:space="preserve"> </w:t>
+            </w:r>
+            <w:r>
+              <w:rPr>
+                <w:rFonts w:ascii="Arial" w:eastAsia="Times New Roman" w:hAnsi="Arial" w:cs="Arial"/>
+                <w:color w:val="385623" w:themeColor="accent6" w:themeShade="80"/>
+                <w:sz w:val="22"/>
+                <w:szCs w:val="22"/>
+                <w:lang w:val="en-US" w:eastAsia="da-DK"/>
+              </w:rPr>
+              <w:t>on their respective interfaces</w:t>
+            </w:r>
+            <w:r>
+              <w:rPr>
+                <w:rFonts w:ascii="Arial" w:eastAsia="Times New Roman" w:hAnsi="Arial" w:cs="Arial"/>
+                <w:color w:val="385623" w:themeColor="accent6" w:themeShade="80"/>
+                <w:sz w:val="22"/>
+                <w:szCs w:val="22"/>
+                <w:lang w:val="en-US" w:eastAsia="da-DK"/>
+              </w:rPr>
+              <w:t>.</w:t>
             </w:r>
           </w:p>
         </w:tc>

</xml_diff>